<commit_message>
Konzept wurde weiter ausgearbeitet
</commit_message>
<xml_diff>
--- a/Einfuehrung M158.docx
+++ b/Einfuehrung M158.docx
@@ -1584,9 +1584,153 @@
       <w:pPr>
         <w:pStyle w:val="berschrift2"/>
       </w:pPr>
+      <w:r>
+        <w:t>Ausgangslage</w:t>
+      </w:r>
+    </w:p>
+    <w:p>
+      <w:pPr>
+        <w:rPr>
+          <w:lang w:eastAsia="de-DE"/>
+        </w:rPr>
+      </w:pPr>
+      <w:r>
+        <w:rPr>
+          <w:lang w:eastAsia="de-DE"/>
+        </w:rPr>
+        <w:t xml:space="preserve">Das vorhandene </w:t>
+      </w:r>
+      <w:proofErr w:type="spellStart"/>
+      <w:r>
+        <w:rPr>
+          <w:lang w:eastAsia="de-DE"/>
+        </w:rPr>
+        <w:t>Moodle</w:t>
+      </w:r>
+      <w:proofErr w:type="spellEnd"/>
+      <w:r>
+        <w:rPr>
+          <w:lang w:eastAsia="de-DE"/>
+        </w:rPr>
+        <w:t xml:space="preserve"> des Gewerblichen Berufs- und Weiterbildungszentrums </w:t>
+      </w:r>
+      <w:proofErr w:type="spellStart"/>
+      <w:r>
+        <w:rPr>
+          <w:lang w:eastAsia="de-DE"/>
+        </w:rPr>
+        <w:t>St.Gallen</w:t>
+      </w:r>
+      <w:proofErr w:type="spellEnd"/>
+      <w:r>
+        <w:rPr>
+          <w:lang w:eastAsia="de-DE"/>
+        </w:rPr>
+        <w:t xml:space="preserve"> (GBS </w:t>
+      </w:r>
+      <w:proofErr w:type="spellStart"/>
+      <w:r>
+        <w:rPr>
+          <w:lang w:eastAsia="de-DE"/>
+        </w:rPr>
+        <w:t>St.Gallen</w:t>
+      </w:r>
+      <w:proofErr w:type="spellEnd"/>
+      <w:r>
+        <w:rPr>
+          <w:lang w:eastAsia="de-DE"/>
+        </w:rPr>
+        <w:t xml:space="preserve">) ist in die Jahre gekommen und muss dringend auf die aktuelle Version migriert werden, um sicherzustellen, dass die Plattform reibungslos funktioniert und alle Funktionen und Sicherheitsupdates verfügbar sind. Die Hauptaufgabe besteht darin, die vorhandene </w:t>
+      </w:r>
+      <w:proofErr w:type="spellStart"/>
+      <w:r>
+        <w:rPr>
+          <w:lang w:eastAsia="de-DE"/>
+        </w:rPr>
+        <w:t>Moodle</w:t>
+      </w:r>
+      <w:proofErr w:type="spellEnd"/>
+      <w:r>
+        <w:rPr>
+          <w:lang w:eastAsia="de-DE"/>
+        </w:rPr>
+        <w:t xml:space="preserve">-Instanz auf die aktuelle Version als Docker-Container zu migrieren. Hierbei müssen alle Daten erfolgreich übertragen werden, damit die Funktionalität der Plattform erhalten bleibt. Die Plattform soll in einem Wochenende migriert werden, wodurch kein langer Ausfall des </w:t>
+      </w:r>
+      <w:proofErr w:type="spellStart"/>
+      <w:r>
+        <w:rPr>
+          <w:lang w:eastAsia="de-DE"/>
+        </w:rPr>
+        <w:t>Moodles</w:t>
+      </w:r>
+      <w:proofErr w:type="spellEnd"/>
+      <w:r>
+        <w:rPr>
+          <w:lang w:eastAsia="de-DE"/>
+        </w:rPr>
+        <w:t xml:space="preserve"> entsteht. Um sicherzustellen, dass alle Funktionen der neuen </w:t>
+      </w:r>
+      <w:proofErr w:type="spellStart"/>
+      <w:r>
+        <w:rPr>
+          <w:lang w:eastAsia="de-DE"/>
+        </w:rPr>
+        <w:t>Moodle</w:t>
+      </w:r>
+      <w:proofErr w:type="spellEnd"/>
+      <w:r>
+        <w:rPr>
+          <w:lang w:eastAsia="de-DE"/>
+        </w:rPr>
+        <w:t>-Version fehlerfrei funktionieren, werden einige Tests durchgeführt.</w:t>
+      </w:r>
+    </w:p>
+    <w:p>
+      <w:pPr>
+        <w:pStyle w:val="berschrift2"/>
+      </w:pPr>
+      <w:r>
+        <w:t xml:space="preserve">Betroffenheitsanalyse </w:t>
+      </w:r>
+    </w:p>
+    <w:p>
+      <w:pPr>
+        <w:rPr>
+          <w:lang w:eastAsia="de-DE"/>
+        </w:rPr>
+      </w:pPr>
+    </w:p>
+    <w:p>
+      <w:pPr>
+        <w:rPr>
+          <w:lang w:eastAsia="de-DE"/>
+        </w:rPr>
+      </w:pPr>
+    </w:p>
+    <w:p>
+      <w:pPr>
+        <w:rPr>
+          <w:lang w:eastAsia="de-DE"/>
+        </w:rPr>
+      </w:pPr>
+    </w:p>
+    <w:p>
+      <w:pPr>
+        <w:rPr>
+          <w:lang w:eastAsia="de-DE"/>
+        </w:rPr>
+      </w:pPr>
+    </w:p>
+    <w:p>
+      <w:pPr>
+        <w:pStyle w:val="berschrift2"/>
+      </w:pPr>
       <w:bookmarkStart w:id="35" w:name="_Toc135827756"/>
       <w:r>
-        <w:t>Vorgehen</w:t>
+        <w:t>Einführungsv</w:t>
+      </w:r>
+      <w:r>
+        <w:t>orgehen</w:t>
       </w:r>
       <w:bookmarkEnd w:id="35"/>
       <w:r>
@@ -1595,10 +1739,277 @@
     </w:p>
     <w:p>
       <w:pPr>
+        <w:rPr>
+          <w:lang w:eastAsia="de-DE"/>
+        </w:rPr>
+      </w:pPr>
+      <w:r>
+        <w:rPr>
+          <w:lang w:eastAsia="de-DE"/>
+        </w:rPr>
+        <w:t xml:space="preserve">Um </w:t>
+      </w:r>
+      <w:r>
+        <w:rPr>
+          <w:lang w:eastAsia="de-DE"/>
+        </w:rPr>
+        <w:t xml:space="preserve">den Lehrpersonen und Schüler </w:t>
+      </w:r>
+      <w:r>
+        <w:rPr>
+          <w:lang w:eastAsia="de-DE"/>
+        </w:rPr>
+        <w:t xml:space="preserve">eine sichere Einführung der neuen </w:t>
+      </w:r>
+      <w:proofErr w:type="spellStart"/>
+      <w:r>
+        <w:rPr>
+          <w:lang w:eastAsia="de-DE"/>
+        </w:rPr>
+        <w:t>Moodle</w:t>
+      </w:r>
+      <w:proofErr w:type="spellEnd"/>
+      <w:r>
+        <w:rPr>
+          <w:lang w:eastAsia="de-DE"/>
+        </w:rPr>
+        <w:t xml:space="preserve">-Version garantieren zu können haben wir uns dazu entschieden die Einführung am </w:t>
+      </w:r>
+      <w:proofErr w:type="gramStart"/>
+      <w:r>
+        <w:rPr>
+          <w:lang w:eastAsia="de-DE"/>
+        </w:rPr>
+        <w:t>Samstag</w:t>
+      </w:r>
+      <w:proofErr w:type="gramEnd"/>
+      <w:r>
+        <w:rPr>
+          <w:lang w:eastAsia="de-DE"/>
+        </w:rPr>
+        <w:t xml:space="preserve"> 3. Juni 2023 durchzuführen.</w:t>
+      </w:r>
+      <w:r>
+        <w:rPr>
+          <w:lang w:eastAsia="de-DE"/>
+        </w:rPr>
+        <w:t xml:space="preserve"> Der Tag der Einführung ist auf ein Wochenende gefallen, da mit einem Wartungsfensters von einer </w:t>
+      </w:r>
+      <w:r>
+        <w:rPr>
+          <w:lang w:eastAsia="de-DE"/>
+        </w:rPr>
+        <w:t>halben Stunde</w:t>
+      </w:r>
+      <w:r>
+        <w:rPr>
+          <w:lang w:eastAsia="de-DE"/>
+        </w:rPr>
+        <w:t xml:space="preserve"> zu rechnen ist. Da das </w:t>
+      </w:r>
+      <w:proofErr w:type="spellStart"/>
+      <w:r>
+        <w:rPr>
+          <w:lang w:eastAsia="de-DE"/>
+        </w:rPr>
+        <w:t>Moodle</w:t>
+      </w:r>
+      <w:proofErr w:type="spellEnd"/>
+      <w:r>
+        <w:rPr>
+          <w:lang w:eastAsia="de-DE"/>
+        </w:rPr>
+        <w:t xml:space="preserve"> </w:t>
+      </w:r>
+      <w:r>
+        <w:rPr>
+          <w:lang w:eastAsia="de-DE"/>
+        </w:rPr>
+        <w:t>während des Wochenendes</w:t>
+      </w:r>
+      <w:r>
+        <w:rPr>
+          <w:lang w:eastAsia="de-DE"/>
+        </w:rPr>
+        <w:t xml:space="preserve"> weniger benutzt wird, werden wenige Personen betroffen sein. Das Alte </w:t>
+      </w:r>
+      <w:proofErr w:type="spellStart"/>
+      <w:r>
+        <w:rPr>
+          <w:lang w:eastAsia="de-DE"/>
+        </w:rPr>
+        <w:t>Moodle</w:t>
+      </w:r>
+      <w:proofErr w:type="spellEnd"/>
+      <w:r>
+        <w:rPr>
+          <w:lang w:eastAsia="de-DE"/>
+        </w:rPr>
+        <w:t xml:space="preserve"> wird </w:t>
+      </w:r>
+      <w:r>
+        <w:rPr>
+          <w:lang w:eastAsia="de-DE"/>
+        </w:rPr>
+        <w:t xml:space="preserve">zunächst online bleiben, bis alle Tests erfolgreich beim neuen </w:t>
+      </w:r>
+      <w:proofErr w:type="spellStart"/>
+      <w:r>
+        <w:rPr>
+          <w:lang w:eastAsia="de-DE"/>
+        </w:rPr>
+        <w:t>Moodle</w:t>
+      </w:r>
+      <w:proofErr w:type="spellEnd"/>
+      <w:r>
+        <w:rPr>
+          <w:lang w:eastAsia="de-DE"/>
+        </w:rPr>
+        <w:t xml:space="preserve"> abgeschlossen wurde. Dadurch wird eine gewisse Redundanz geschaffen, was zusätzlich die Sicherheit der Einführung </w:t>
+      </w:r>
+      <w:r>
+        <w:rPr>
+          <w:lang w:eastAsia="de-DE"/>
+        </w:rPr>
+        <w:t>erhöht</w:t>
+      </w:r>
+    </w:p>
+    <w:p>
+      <w:pPr>
+        <w:rPr>
+          <w:lang w:eastAsia="de-DE"/>
+        </w:rPr>
+      </w:pPr>
+    </w:p>
+    <w:p>
+      <w:pPr>
+        <w:pStyle w:val="berschrift2"/>
+      </w:pPr>
+      <w:r>
+        <w:t>Organisations-Transition /-Changemanagement</w:t>
+      </w:r>
+    </w:p>
+    <w:p>
+      <w:pPr>
+        <w:rPr>
+          <w:lang w:eastAsia="de-DE"/>
+        </w:rPr>
+      </w:pPr>
+      <w:r>
+        <w:rPr>
+          <w:lang w:eastAsia="de-DE"/>
+        </w:rPr>
+        <w:t xml:space="preserve">Sollten Mängel bei der neuen </w:t>
+      </w:r>
+      <w:proofErr w:type="spellStart"/>
+      <w:r>
+        <w:rPr>
+          <w:lang w:eastAsia="de-DE"/>
+        </w:rPr>
+        <w:t>Moodle</w:t>
+      </w:r>
+      <w:proofErr w:type="spellEnd"/>
+      <w:r>
+        <w:rPr>
+          <w:lang w:eastAsia="de-DE"/>
+        </w:rPr>
+        <w:t>-Version auftreten, werden die Mängel zu beginn in folgende Kategorien aufgeteilt:</w:t>
+      </w:r>
+    </w:p>
+    <w:p>
+      <w:pPr>
+        <w:rPr>
+          <w:lang w:eastAsia="de-DE"/>
+        </w:rPr>
+      </w:pPr>
+      <w:r>
+        <w:rPr>
+          <w:lang w:eastAsia="de-DE"/>
+        </w:rPr>
+        <w:drawing>
+          <wp:inline distT="0" distB="0" distL="0" distR="0" wp14:anchorId="70E25482" wp14:editId="1828B475">
+            <wp:extent cx="4618127" cy="1555186"/>
+            <wp:effectExtent l="0" t="0" r="0" b="6985"/>
+            <wp:docPr id="1735601580" name="Grafik 1" descr="Ein Bild, das Text, Screenshot, Schrift, Zahl enthält.&#10;&#10;Automatisch generierte Beschreibung"/>
+            <wp:cNvGraphicFramePr>
+              <a:graphicFrameLocks xmlns:a="http://schemas.openxmlformats.org/drawingml/2006/main" noChangeAspect="1"/>
+            </wp:cNvGraphicFramePr>
+            <a:graphic xmlns:a="http://schemas.openxmlformats.org/drawingml/2006/main">
+              <a:graphicData uri="http://schemas.openxmlformats.org/drawingml/2006/picture">
+                <pic:pic xmlns:pic="http://schemas.openxmlformats.org/drawingml/2006/picture">
+                  <pic:nvPicPr>
+                    <pic:cNvPr id="1735601580" name="Grafik 1" descr="Ein Bild, das Text, Screenshot, Schrift, Zahl enthält.&#10;&#10;Automatisch generierte Beschreibung"/>
+                    <pic:cNvPicPr/>
+                  </pic:nvPicPr>
+                  <pic:blipFill>
+                    <a:blip r:embed="rId9"/>
+                    <a:stretch>
+                      <a:fillRect/>
+                    </a:stretch>
+                  </pic:blipFill>
+                  <pic:spPr>
+                    <a:xfrm>
+                      <a:off x="0" y="0"/>
+                      <a:ext cx="4623716" cy="1557068"/>
+                    </a:xfrm>
+                    <a:prstGeom prst="rect">
+                      <a:avLst/>
+                    </a:prstGeom>
+                  </pic:spPr>
+                </pic:pic>
+              </a:graphicData>
+            </a:graphic>
+          </wp:inline>
+        </w:drawing>
+      </w:r>
+    </w:p>
+    <w:p>
+      <w:pPr>
+        <w:rPr>
+          <w:lang w:eastAsia="de-DE"/>
+        </w:rPr>
+      </w:pPr>
+      <w:r>
+        <w:rPr>
+          <w:lang w:eastAsia="de-DE"/>
+        </w:rPr>
+        <w:t xml:space="preserve">Nach Absprache mit den Lehrpersonen haben wir uns dazu entschieden, dass «belanglose Mängel» &amp; «leichte Mängel» immer im Abstand von einer Woche zuerst auf einer Testumgebung getestet wird und danach bei voller Funktionalität in das scharfe System übernommen wird. </w:t>
+      </w:r>
+      <w:r>
+        <w:rPr>
+          <w:lang w:eastAsia="de-DE"/>
+        </w:rPr>
+        <w:t>Ein schwerer</w:t>
+      </w:r>
+    </w:p>
+    <w:p>
+      <w:pPr>
+        <w:rPr>
+          <w:lang w:eastAsia="de-DE"/>
+        </w:rPr>
+      </w:pPr>
+    </w:p>
+    <w:p>
+      <w:pPr>
+        <w:rPr>
+          <w:lang w:eastAsia="de-DE"/>
+        </w:rPr>
+      </w:pPr>
+      <w:r>
+        <w:rPr>
+          <w:highlight w:val="yellow"/>
+          <w:lang w:eastAsia="de-DE"/>
+        </w:rPr>
+        <w:t>(hier weiter)</w:t>
+      </w:r>
+    </w:p>
+    <w:p>
+      <w:pPr>
         <w:pStyle w:val="berschrift2"/>
       </w:pPr>
       <w:bookmarkStart w:id="36" w:name="_Toc135827757"/>
       <w:r>
+        <w:lastRenderedPageBreak/>
         <w:t>Massnahmen</w:t>
       </w:r>
       <w:bookmarkEnd w:id="36"/>
@@ -1654,9 +2065,9 @@
       <w:bookmarkEnd w:id="40"/>
     </w:p>
     <w:sectPr>
-      <w:headerReference w:type="default" r:id="rId9"/>
-      <w:footerReference w:type="default" r:id="rId10"/>
-      <w:footerReference w:type="first" r:id="rId11"/>
+      <w:headerReference w:type="default" r:id="rId10"/>
+      <w:footerReference w:type="default" r:id="rId11"/>
+      <w:footerReference w:type="first" r:id="rId12"/>
       <w:pgSz w:w="11907" w:h="16840" w:code="9"/>
       <w:pgMar w:top="1134" w:right="1134" w:bottom="567" w:left="1134" w:header="720" w:footer="454" w:gutter="0"/>
       <w:cols w:space="720"/>
@@ -1728,7 +2139,7 @@
       <w:rPr>
         <w:noProof/>
       </w:rPr>
-      <w:t>17.05.2023</w:t>
+      <w:t>24.05.2023</w:t>
     </w:r>
     <w:r>
       <w:fldChar w:fldCharType="end"/>
@@ -1854,7 +2265,7 @@
       <w:rPr>
         <w:noProof/>
       </w:rPr>
-      <w:t>17.05.2023</w:t>
+      <w:t>24.05.2023</w:t>
     </w:r>
     <w:r>
       <w:fldChar w:fldCharType="end"/>

</xml_diff>